<commit_message>
Fase de riesgos y costos
actualizacion de documentos
</commit_message>
<xml_diff>
--- a/Administracion-de-Proyectos/Planeacion-del-proyecto/TMv3-Plan-de-alcances.docx
+++ b/Administracion-de-Proyectos/Planeacion-del-proyecto/TMv3-Plan-de-alcances.docx
@@ -84,7 +84,7 @@
                 <w:sz w:val="24"/>
                 <w:szCs w:val="24"/>
               </w:rPr>
-              <w:t>1.1</w:t>
+              <w:t>1.2</w:t>
             </w:r>
           </w:p>
         </w:tc>
@@ -1109,6 +1109,14 @@
                 <w:szCs w:val="24"/>
               </w:rPr>
             </w:pPr>
+            <w:r>
+              <w:rPr>
+                <w:rFonts w:ascii="Arial" w:hAnsi="Arial" w:cs="Arial"/>
+                <w:sz w:val="24"/>
+                <w:szCs w:val="24"/>
+              </w:rPr>
+              <w:t>1.2</w:t>
+            </w:r>
           </w:p>
         </w:tc>
         <w:tc>
@@ -1129,6 +1137,14 @@
                 <w:szCs w:val="24"/>
               </w:rPr>
             </w:pPr>
+            <w:r>
+              <w:rPr>
+                <w:rFonts w:ascii="Arial" w:hAnsi="Arial" w:cs="Arial"/>
+                <w:sz w:val="24"/>
+                <w:szCs w:val="24"/>
+              </w:rPr>
+              <w:t>24/06/2015</w:t>
+            </w:r>
           </w:p>
         </w:tc>
         <w:tc>
@@ -1149,6 +1165,14 @@
                 <w:szCs w:val="24"/>
               </w:rPr>
             </w:pPr>
+            <w:r>
+              <w:rPr>
+                <w:rFonts w:ascii="Arial" w:hAnsi="Arial" w:cs="Arial"/>
+                <w:sz w:val="24"/>
+                <w:szCs w:val="24"/>
+              </w:rPr>
+              <w:t>Alan Javier Córdoba Espinosa</w:t>
+            </w:r>
           </w:p>
         </w:tc>
         <w:tc>
@@ -1169,6 +1193,14 @@
                 <w:szCs w:val="24"/>
               </w:rPr>
             </w:pPr>
+            <w:r>
+              <w:rPr>
+                <w:rFonts w:ascii="Arial" w:hAnsi="Arial" w:cs="Arial"/>
+                <w:sz w:val="24"/>
+                <w:szCs w:val="24"/>
+              </w:rPr>
+              <w:t>Agregar id de tareas y revisión</w:t>
+            </w:r>
           </w:p>
         </w:tc>
       </w:tr>
@@ -1971,10 +2003,10 @@
         <w:tblLook w:val="04A0" w:firstRow="1" w:lastRow="0" w:firstColumn="1" w:lastColumn="0" w:noHBand="0" w:noVBand="1"/>
       </w:tblPr>
       <w:tblGrid>
-        <w:gridCol w:w="1517"/>
-        <w:gridCol w:w="1259"/>
-        <w:gridCol w:w="2198"/>
-        <w:gridCol w:w="4080"/>
+        <w:gridCol w:w="1464"/>
+        <w:gridCol w:w="1418"/>
+        <w:gridCol w:w="2145"/>
+        <w:gridCol w:w="4027"/>
       </w:tblGrid>
       <w:tr>
         <w:tc>
@@ -2162,6 +2194,14 @@
                 <w:szCs w:val="24"/>
               </w:rPr>
             </w:pPr>
+            <w:r>
+              <w:rPr>
+                <w:rFonts w:ascii="Arial" w:hAnsi="Arial" w:cs="Arial"/>
+                <w:sz w:val="24"/>
+                <w:szCs w:val="24"/>
+              </w:rPr>
+              <w:t>1.1</w:t>
+            </w:r>
           </w:p>
         </w:tc>
         <w:tc>
@@ -2182,6 +2222,14 @@
                 <w:szCs w:val="24"/>
               </w:rPr>
             </w:pPr>
+            <w:r>
+              <w:rPr>
+                <w:rFonts w:ascii="Arial" w:hAnsi="Arial" w:cs="Arial"/>
+                <w:sz w:val="24"/>
+                <w:szCs w:val="24"/>
+              </w:rPr>
+              <w:t>24/05/2015</w:t>
+            </w:r>
           </w:p>
         </w:tc>
         <w:tc>
@@ -2202,6 +2250,14 @@
                 <w:szCs w:val="24"/>
               </w:rPr>
             </w:pPr>
+            <w:r>
+              <w:rPr>
+                <w:rFonts w:ascii="Arial" w:hAnsi="Arial" w:cs="Arial"/>
+                <w:sz w:val="24"/>
+                <w:szCs w:val="24"/>
+              </w:rPr>
+              <w:t>José Alejando Téllez</w:t>
+            </w:r>
           </w:p>
         </w:tc>
         <w:tc>
@@ -2222,6 +2278,14 @@
                 <w:szCs w:val="24"/>
               </w:rPr>
             </w:pPr>
+            <w:r>
+              <w:rPr>
+                <w:rFonts w:ascii="Arial" w:hAnsi="Arial" w:cs="Arial"/>
+                <w:sz w:val="24"/>
+                <w:szCs w:val="24"/>
+              </w:rPr>
+              <w:t>Realización de la Plantilla</w:t>
+            </w:r>
           </w:p>
         </w:tc>
       </w:tr>
@@ -2244,6 +2308,14 @@
                 <w:szCs w:val="24"/>
               </w:rPr>
             </w:pPr>
+            <w:r>
+              <w:rPr>
+                <w:rFonts w:ascii="Arial" w:hAnsi="Arial" w:cs="Arial"/>
+                <w:sz w:val="24"/>
+                <w:szCs w:val="24"/>
+              </w:rPr>
+              <w:t>1.2</w:t>
+            </w:r>
           </w:p>
         </w:tc>
         <w:tc>
@@ -2264,6 +2336,14 @@
                 <w:szCs w:val="24"/>
               </w:rPr>
             </w:pPr>
+            <w:r>
+              <w:rPr>
+                <w:rFonts w:ascii="Arial" w:hAnsi="Arial" w:cs="Arial"/>
+                <w:sz w:val="24"/>
+                <w:szCs w:val="24"/>
+              </w:rPr>
+              <w:t>24/06/2015</w:t>
+            </w:r>
           </w:p>
         </w:tc>
         <w:tc>
@@ -2284,6 +2364,14 @@
                 <w:szCs w:val="24"/>
               </w:rPr>
             </w:pPr>
+            <w:r>
+              <w:rPr>
+                <w:rFonts w:ascii="Arial" w:hAnsi="Arial" w:cs="Arial"/>
+                <w:sz w:val="24"/>
+                <w:szCs w:val="24"/>
+              </w:rPr>
+              <w:t>Alan Javier Córdoba Espinosa</w:t>
+            </w:r>
           </w:p>
         </w:tc>
         <w:tc>
@@ -2304,6 +2392,24 @@
                 <w:szCs w:val="24"/>
               </w:rPr>
             </w:pPr>
+            <w:r>
+              <w:rPr>
+                <w:rFonts w:ascii="Arial" w:hAnsi="Arial" w:cs="Arial"/>
+                <w:sz w:val="24"/>
+                <w:szCs w:val="24"/>
+              </w:rPr>
+              <w:t>Agregar id d</w:t>
+            </w:r>
+            <w:bookmarkStart w:id="0" w:name="_GoBack"/>
+            <w:bookmarkEnd w:id="0"/>
+            <w:r>
+              <w:rPr>
+                <w:rFonts w:ascii="Arial" w:hAnsi="Arial" w:cs="Arial"/>
+                <w:sz w:val="24"/>
+                <w:szCs w:val="24"/>
+              </w:rPr>
+              <w:t>e tareas y revisión</w:t>
+            </w:r>
           </w:p>
         </w:tc>
       </w:tr>
@@ -15622,8 +15728,6 @@
               </w:rPr>
               <w:t>7.-</w:t>
             </w:r>
-            <w:bookmarkStart w:id="0" w:name="_GoBack"/>
-            <w:bookmarkEnd w:id="0"/>
             <w:r>
               <w:rPr>
                 <w:rFonts w:ascii="Arial" w:hAnsi="Arial" w:cs="Arial"/>
@@ -16839,7 +16943,7 @@
 </file>
 
 <file path=customXml/itemProps1.xml><?xml version="1.0" encoding="utf-8"?>
-<ds:datastoreItem xmlns:ds="http://schemas.openxmlformats.org/officeDocument/2006/customXml" ds:itemID="{6CDA242A-4B91-4FA7-ABFF-25050943DC39}">
+<ds:datastoreItem xmlns:ds="http://schemas.openxmlformats.org/officeDocument/2006/customXml" ds:itemID="{71D2671E-19A4-4E1C-9E78-257EEA93050F}">
   <ds:schemaRefs>
     <ds:schemaRef ds:uri="http://schemas.openxmlformats.org/officeDocument/2006/bibliography"/>
   </ds:schemaRefs>

</xml_diff>